<commit_message>
change duration to get set
</commit_message>
<xml_diff>
--- a/ParkingTicketSimulator/graphAsign1.docx
+++ b/ParkingTicketSimulator/graphAsign1.docx
@@ -10,10 +10,10 @@
         <mc:AlternateContent>
           <mc:Choice Requires="wpg">
             <w:drawing>
-              <wp:anchor distT="0" distB="0" distL="114300" distR="114300" simplePos="0" relativeHeight="251678720" behindDoc="0" locked="0" layoutInCell="1" allowOverlap="1" wp14:anchorId="07D34F52" wp14:editId="3F638B88">
+              <wp:anchor distT="0" distB="0" distL="114300" distR="114300" simplePos="0" relativeHeight="251678720" behindDoc="0" locked="0" layoutInCell="1" allowOverlap="1" wp14:anchorId="07D34F52" wp14:editId="4912F4CC">
                 <wp:simplePos x="0" y="0"/>
                 <wp:positionH relativeFrom="column">
-                  <wp:posOffset>-1028700</wp:posOffset>
+                  <wp:posOffset>-1092200</wp:posOffset>
                 </wp:positionH>
                 <wp:positionV relativeFrom="paragraph">
                   <wp:posOffset>-114300</wp:posOffset>
@@ -24,28 +24,28 @@
                   <wp:wrapPolygon edited="0">
                     <wp:start x="-148" y="-73"/>
                     <wp:lineTo x="-148" y="6730"/>
-                    <wp:lineTo x="4800" y="7023"/>
-                    <wp:lineTo x="4431" y="7900"/>
+                    <wp:lineTo x="5317" y="7023"/>
+                    <wp:lineTo x="4431" y="7827"/>
                     <wp:lineTo x="4431" y="11997"/>
-                    <wp:lineTo x="10782" y="12875"/>
-                    <wp:lineTo x="10634" y="13679"/>
-                    <wp:lineTo x="10855" y="14045"/>
+                    <wp:lineTo x="10929" y="12875"/>
+                    <wp:lineTo x="10782" y="13972"/>
                     <wp:lineTo x="3471" y="14045"/>
                     <wp:lineTo x="3545" y="21799"/>
                     <wp:lineTo x="18757" y="21799"/>
                     <wp:lineTo x="18978" y="14118"/>
-                    <wp:lineTo x="11520" y="14045"/>
-                    <wp:lineTo x="13218" y="13167"/>
+                    <wp:lineTo x="11889" y="14045"/>
+                    <wp:lineTo x="13145" y="13167"/>
                     <wp:lineTo x="13145" y="12875"/>
                     <wp:lineTo x="13957" y="12875"/>
                     <wp:lineTo x="17871" y="11924"/>
-                    <wp:lineTo x="17871" y="8193"/>
-                    <wp:lineTo x="16911" y="7096"/>
-                    <wp:lineTo x="16911" y="6511"/>
-                    <wp:lineTo x="16542" y="6218"/>
-                    <wp:lineTo x="15434" y="5852"/>
-                    <wp:lineTo x="17428" y="4682"/>
-                    <wp:lineTo x="18166" y="4682"/>
+                    <wp:lineTo x="18018" y="7900"/>
+                    <wp:lineTo x="16985" y="7681"/>
+                    <wp:lineTo x="12775" y="7023"/>
+                    <wp:lineTo x="13292" y="7023"/>
+                    <wp:lineTo x="14548" y="6145"/>
+                    <wp:lineTo x="14548" y="5852"/>
+                    <wp:lineTo x="15951" y="4682"/>
+                    <wp:lineTo x="16911" y="4682"/>
                     <wp:lineTo x="21785" y="3731"/>
                     <wp:lineTo x="21785" y="951"/>
                     <wp:lineTo x="20012" y="732"/>
@@ -998,16 +998,7 @@
                                   <w:sz w:val="14"/>
                                   <w:szCs w:val="14"/>
                                 </w:rPr>
-                                <w:t>,</w:t>
-                              </w:r>
-                              <w:r>
-                                <w:rPr>
-                                  <w:rFonts w:ascii="Monaco" w:hAnsi="Monaco" w:cs="Monaco"/>
-                                  <w:color w:val="000000"/>
-                                  <w:sz w:val="14"/>
-                                  <w:szCs w:val="14"/>
-                                </w:rPr>
-                                <w:t xml:space="preserve"> </w:t>
+                                <w:t xml:space="preserve">, </w:t>
                               </w:r>
                               <w:proofErr w:type="spellStart"/>
                               <w:r>
@@ -1184,8 +1175,6 @@
                                 </w:rPr>
                                 <w:t>()</w:t>
                               </w:r>
-                              <w:bookmarkStart w:id="0" w:name="_GoBack"/>
-                              <w:bookmarkEnd w:id="0"/>
                             </w:p>
                             <w:p>
                               <w:pPr>
@@ -1612,9 +1601,9 @@
                         <wpg:grpSpPr>
                           <a:xfrm>
                             <a:off x="0" y="0"/>
-                            <a:ext cx="7429500" cy="4800600"/>
+                            <a:ext cx="7429500" cy="4914900"/>
                             <a:chOff x="0" y="0"/>
-                            <a:chExt cx="7429500" cy="4800600"/>
+                            <a:chExt cx="7429500" cy="4914900"/>
                           </a:xfrm>
                         </wpg:grpSpPr>
                         <wpg:grpSp>
@@ -1623,18 +1612,21 @@
                           <wpg:grpSpPr>
                             <a:xfrm>
                               <a:off x="3771900" y="4114800"/>
-                              <a:ext cx="800100" cy="685800"/>
+                              <a:ext cx="800100" cy="800100"/>
                               <a:chOff x="0" y="0"/>
-                              <a:chExt cx="800100" cy="1371600"/>
+                              <a:chExt cx="800100" cy="1600200"/>
                             </a:xfrm>
                           </wpg:grpSpPr>
                           <wps:wsp>
                             <wps:cNvPr id="9" name="Straight Arrow Connector 9"/>
-                            <wps:cNvCnPr/>
+                            <wps:cNvCnPr>
+                              <a:stCxn id="3" idx="2"/>
+                              <a:endCxn id="4" idx="0"/>
+                            </wps:cNvCnPr>
                             <wps:spPr>
                               <a:xfrm>
-                                <a:off x="0" y="0"/>
-                                <a:ext cx="0" cy="1371600"/>
+                                <a:off x="57150" y="0"/>
+                                <a:ext cx="0" cy="1600200"/>
                               </a:xfrm>
                               <a:prstGeom prst="straightConnector1">
                                 <a:avLst/>
@@ -2482,11 +2474,14 @@
                           </wps:wsp>
                           <wps:wsp>
                             <wps:cNvPr id="7" name="Straight Arrow Connector 7"/>
-                            <wps:cNvCnPr/>
+                            <wps:cNvCnPr>
+                              <a:stCxn id="3" idx="0"/>
+                              <a:endCxn id="1" idx="2"/>
+                            </wps:cNvCnPr>
                             <wps:spPr>
-                              <a:xfrm>
-                                <a:off x="1257300" y="2286000"/>
-                                <a:ext cx="2286000" cy="457200"/>
+                              <a:xfrm flipH="1" flipV="1">
+                                <a:off x="1428750" y="2286000"/>
+                                <a:ext cx="2400300" cy="457200"/>
                               </a:xfrm>
                               <a:prstGeom prst="straightConnector1">
                                 <a:avLst/>
@@ -2516,9 +2511,9 @@
                             <wps:cNvPr id="10" name="Text Box 10"/>
                             <wps:cNvSpPr txBox="1"/>
                             <wps:spPr>
-                              <a:xfrm flipV="1">
-                                <a:off x="2171700" y="2400300"/>
-                                <a:ext cx="291465" cy="228600"/>
+                              <a:xfrm rot="10800000" flipV="1">
+                                <a:off x="2349500" y="2400300"/>
+                                <a:ext cx="228600" cy="342900"/>
                               </a:xfrm>
                               <a:prstGeom prst="rect">
                                 <a:avLst/>
@@ -2571,19 +2566,22 @@
                             <wpg:cNvGrpSpPr/>
                             <wpg:grpSpPr>
                               <a:xfrm>
-                                <a:off x="3886200" y="1371600"/>
-                                <a:ext cx="2400300" cy="1387475"/>
-                                <a:chOff x="0" y="0"/>
-                                <a:chExt cx="2400300" cy="1387475"/>
+                                <a:off x="3829050" y="1257300"/>
+                                <a:ext cx="2000250" cy="1485900"/>
+                                <a:chOff x="-57150" y="-114300"/>
+                                <a:chExt cx="2000250" cy="1485900"/>
                               </a:xfrm>
                             </wpg:grpSpPr>
                             <wps:wsp>
                               <wps:cNvPr id="8" name="Straight Arrow Connector 8"/>
-                              <wps:cNvCnPr/>
+                              <wps:cNvCnPr>
+                                <a:stCxn id="2" idx="2"/>
+                                <a:endCxn id="3" idx="0"/>
+                              </wps:cNvCnPr>
                               <wps:spPr>
                                 <a:xfrm flipH="1">
-                                  <a:off x="0" y="0"/>
-                                  <a:ext cx="2400300" cy="1371303"/>
+                                  <a:off x="-57150" y="-114300"/>
+                                  <a:ext cx="2000250" cy="1485900"/>
                                 </a:xfrm>
                                 <a:prstGeom prst="straightConnector1">
                                   <a:avLst/>
@@ -2614,8 +2612,8 @@
                               <wps:cNvSpPr txBox="1"/>
                               <wps:spPr>
                                 <a:xfrm>
-                                  <a:off x="914400" y="800100"/>
-                                  <a:ext cx="1049655" cy="587375"/>
+                                  <a:off x="914400" y="571500"/>
+                                  <a:ext cx="228600" cy="342900"/>
                                 </a:xfrm>
                                 <a:prstGeom prst="rect">
                                   <a:avLst/>
@@ -3046,7 +3044,7 @@
                                         <w:sz w:val="14"/>
                                         <w:szCs w:val="14"/>
                                       </w:rPr>
-                                      <w:t>ParkInTime</w:t>
+                                      <w:t>parkedMinutes</w:t>
                                     </w:r>
                                     <w:proofErr w:type="spellEnd"/>
                                     <w:r>
@@ -3281,9 +3279,7 @@
                                       <w:adjustRightInd w:val="0"/>
                                       <w:rPr>
                                         <w:rFonts w:ascii="Monaco" w:hAnsi="Monaco" w:cs="Monaco"/>
-                                        <w:b/>
-                                        <w:bCs/>
-                                        <w:color w:val="7F0055"/>
+                                        <w:color w:val="000000"/>
                                         <w:sz w:val="14"/>
                                         <w:szCs w:val="14"/>
                                       </w:rPr>
@@ -3351,24 +3347,60 @@
                                     <w:r>
                                       <w:rPr>
                                         <w:rFonts w:ascii="Monaco" w:hAnsi="Monaco" w:cs="Monaco"/>
+                                        <w:color w:val="000000"/>
+                                        <w:sz w:val="14"/>
+                                        <w:szCs w:val="14"/>
+                                      </w:rPr>
+                                      <w:t>public</w:t>
+                                    </w:r>
+                                    <w:proofErr w:type="gramEnd"/>
+                                    <w:r>
+                                      <w:rPr>
+                                        <w:rFonts w:ascii="Monaco" w:hAnsi="Monaco" w:cs="Monaco"/>
+                                        <w:color w:val="000000"/>
+                                        <w:sz w:val="14"/>
+                                        <w:szCs w:val="14"/>
+                                      </w:rPr>
+                                      <w:t xml:space="preserve"> void </w:t>
+                                    </w:r>
+                                    <w:proofErr w:type="spellStart"/>
+                                    <w:r>
+                                      <w:rPr>
+                                        <w:rFonts w:ascii="Monaco" w:hAnsi="Monaco" w:cs="Monaco"/>
+                                        <w:color w:val="000000"/>
+                                        <w:sz w:val="14"/>
+                                        <w:szCs w:val="14"/>
+                                      </w:rPr>
+                                      <w:t>setParkedMinutes</w:t>
+                                    </w:r>
+                                    <w:proofErr w:type="spellEnd"/>
+                                    <w:r>
+                                      <w:rPr>
+                                        <w:rFonts w:ascii="Monaco" w:hAnsi="Monaco" w:cs="Monaco"/>
+                                        <w:color w:val="000000"/>
+                                        <w:sz w:val="14"/>
+                                        <w:szCs w:val="14"/>
+                                      </w:rPr>
+                                      <w:t>(double duration)</w:t>
+                                    </w:r>
+                                  </w:p>
+                                  <w:p>
+                                    <w:pPr>
+                                      <w:widowControl w:val="0"/>
+                                      <w:autoSpaceDE w:val="0"/>
+                                      <w:autoSpaceDN w:val="0"/>
+                                      <w:adjustRightInd w:val="0"/>
+                                      <w:ind w:firstLine="720"/>
+                                      <w:rPr>
+                                        <w:rFonts w:ascii="Monaco" w:hAnsi="Monaco" w:cs="Monaco"/>
                                         <w:b/>
                                         <w:bCs/>
                                         <w:color w:val="7F0055"/>
                                         <w:sz w:val="14"/>
                                         <w:szCs w:val="14"/>
                                       </w:rPr>
-                                      <w:t>public</w:t>
-                                    </w:r>
-                                    <w:proofErr w:type="gramEnd"/>
-                                    <w:r>
-                                      <w:rPr>
-                                        <w:rFonts w:ascii="Monaco" w:hAnsi="Monaco" w:cs="Monaco"/>
-                                        <w:color w:val="000000"/>
-                                        <w:sz w:val="14"/>
-                                        <w:szCs w:val="14"/>
-                                      </w:rPr>
-                                      <w:t xml:space="preserve"> </w:t>
-                                    </w:r>
+                                    </w:pPr>
+                                    <w:proofErr w:type="gramStart"/>
                                     <w:r>
                                       <w:rPr>
                                         <w:rFonts w:ascii="Monaco" w:hAnsi="Monaco" w:cs="Monaco"/>
@@ -3378,6 +3410,27 @@
                                         <w:sz w:val="14"/>
                                         <w:szCs w:val="14"/>
                                       </w:rPr>
+                                      <w:t>public</w:t>
+                                    </w:r>
+                                    <w:proofErr w:type="gramEnd"/>
+                                    <w:r>
+                                      <w:rPr>
+                                        <w:rFonts w:ascii="Monaco" w:hAnsi="Monaco" w:cs="Monaco"/>
+                                        <w:color w:val="000000"/>
+                                        <w:sz w:val="14"/>
+                                        <w:szCs w:val="14"/>
+                                      </w:rPr>
+                                      <w:t xml:space="preserve"> </w:t>
+                                    </w:r>
+                                    <w:r>
+                                      <w:rPr>
+                                        <w:rFonts w:ascii="Monaco" w:hAnsi="Monaco" w:cs="Monaco"/>
+                                        <w:b/>
+                                        <w:bCs/>
+                                        <w:color w:val="7F0055"/>
+                                        <w:sz w:val="14"/>
+                                        <w:szCs w:val="14"/>
+                                      </w:rPr>
                                       <w:t>double</w:t>
                                     </w:r>
                                     <w:r>
@@ -3400,6 +3453,15 @@
                                       <w:t>getParkedMinutes</w:t>
                                     </w:r>
                                     <w:proofErr w:type="spellEnd"/>
+                                    <w:r>
+                                      <w:rPr>
+                                        <w:rFonts w:ascii="Monaco" w:hAnsi="Monaco" w:cs="Monaco"/>
+                                        <w:color w:val="000000"/>
+                                        <w:sz w:val="14"/>
+                                        <w:szCs w:val="14"/>
+                                      </w:rPr>
+                                      <w:t>()</w:t>
+                                    </w:r>
                                   </w:p>
                                   <w:p>
                                     <w:pPr>
@@ -4044,11 +4106,14 @@
                             </wps:wsp>
                             <wps:wsp>
                               <wps:cNvPr id="6" name="Straight Arrow Connector 6"/>
-                              <wps:cNvCnPr/>
+                              <wps:cNvCnPr>
+                                <a:stCxn id="2" idx="1"/>
+                                <a:endCxn id="1" idx="3"/>
+                              </wps:cNvCnPr>
                               <wps:spPr>
                                 <a:xfrm flipH="1">
                                   <a:off x="2857500" y="800100"/>
-                                  <a:ext cx="1371600" cy="0"/>
+                                  <a:ext cx="1371600" cy="342900"/>
                                 </a:xfrm>
                                 <a:prstGeom prst="straightConnector1">
                                   <a:avLst/>
@@ -4079,7 +4144,7 @@
                               <wps:cNvSpPr txBox="1"/>
                               <wps:spPr>
                                 <a:xfrm>
-                                  <a:off x="2971800" y="800100"/>
+                                  <a:off x="2971800" y="841375"/>
                                   <a:ext cx="1257300" cy="301625"/>
                                 </a:xfrm>
                                 <a:prstGeom prst="rect">
@@ -4142,7 +4207,7 @@
           </mc:Choice>
           <mc:Fallback>
             <w:pict>
-              <v:group id="Group 21" o:spid="_x0000_s1026" style="position:absolute;margin-left:-80.95pt;margin-top:-8.95pt;width:585pt;height:590.55pt;z-index:251678720" coordsize="7429500,7499985" o:gfxdata="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">
+              <v:group id="Group 21" o:spid="_x0000_s1026" style="position:absolute;margin-left:-85.95pt;margin-top:-8.95pt;width:585pt;height:590.55pt;z-index:251678720" coordsize="7429500,7499985" o:gfxdata="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">
                 <v:rect id="Rectangle 4" o:spid="_x0000_s1027" style="position:absolute;left:1257300;top:4914900;width:5143500;height:2585085;visibility:visible;mso-wrap-style:square;v-text-anchor:middle" o:gfxdata="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" fillcolor="#4f81bd [3204]" strokecolor="#4579b8 [3044]">
                   <v:fill color2="#a7bfde [1620]" rotate="t" type="gradient">
                     <o:fill v:ext="view" type="gradientUnscaled"/>
@@ -5053,16 +5118,7 @@
                             <w:sz w:val="14"/>
                             <w:szCs w:val="14"/>
                           </w:rPr>
-                          <w:t>,</w:t>
-                        </w:r>
-                        <w:r>
-                          <w:rPr>
-                            <w:rFonts w:ascii="Monaco" w:hAnsi="Monaco" w:cs="Monaco"/>
-                            <w:color w:val="000000"/>
-                            <w:sz w:val="14"/>
-                            <w:szCs w:val="14"/>
-                          </w:rPr>
-                          <w:t xml:space="preserve"> </w:t>
+                          <w:t xml:space="preserve">, </w:t>
                         </w:r>
                         <w:proofErr w:type="spellStart"/>
                         <w:r>
@@ -5239,8 +5295,6 @@
                           </w:rPr>
                           <w:t>()</w:t>
                         </w:r>
-                        <w:bookmarkStart w:id="1" w:name="_GoBack"/>
-                        <w:bookmarkEnd w:id="1"/>
                       </w:p>
                       <w:p>
                         <w:pPr>
@@ -5655,13 +5709,13 @@
                     </w:txbxContent>
                   </v:textbox>
                 </v:rect>
-                <v:group id="Group 19" o:spid="_x0000_s1028" style="position:absolute;width:7429500;height:4800600" coordsize="7429500,4800600" o:gfxdata="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">
-                  <v:group id="Group 14" o:spid="_x0000_s1029" style="position:absolute;left:3771900;top:4114800;width:800100;height:685800" coordsize="800100,1371600" o:gfxdata="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">
+                <v:group id="Group 19" o:spid="_x0000_s1028" style="position:absolute;width:7429500;height:4914900" coordsize="7429500,4914900" o:gfxdata="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">
+                  <v:group id="Group 14" o:spid="_x0000_s1029" style="position:absolute;left:3771900;top:4114800;width:800100;height:800100" coordsize="800100,1600200" o:gfxdata="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">
                     <v:shapetype id="_x0000_t32" coordsize="21600,21600" o:spt="32" o:oned="t" path="m0,0l21600,21600e" filled="f">
                       <v:path arrowok="t" fillok="f" o:connecttype="none"/>
                       <o:lock v:ext="edit" shapetype="t"/>
                     </v:shapetype>
-                    <v:shape id="Straight Arrow Connector 9" o:spid="_x0000_s1030" type="#_x0000_t32" style="position:absolute;width:0;height:1371600;visibility:visible;mso-wrap-style:square" o:connectortype="straight" o:gfxdata="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" strokecolor="#4f81bd [3204]" strokeweight="2pt">
+                    <v:shape id="Straight Arrow Connector 9" o:spid="_x0000_s1030" type="#_x0000_t32" style="position:absolute;left:57150;width:0;height:1600200;visibility:visible;mso-wrap-style:square" o:connectortype="straight" o:gfxdata="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" strokecolor="#4f81bd [3204]" strokeweight="2pt">
                       <v:stroke startarrow="open" endarrow="open"/>
                       <v:shadow on="t" opacity="24903f" mv:blur="40000f" origin=",.5" offset="0,20000emu"/>
                     </v:shape>
@@ -6411,11 +6465,11 @@
                         </w:txbxContent>
                       </v:textbox>
                     </v:rect>
-                    <v:shape id="Straight Arrow Connector 7" o:spid="_x0000_s1034" type="#_x0000_t32" style="position:absolute;left:1257300;top:2286000;width:2286000;height:457200;visibility:visible;mso-wrap-style:square" o:connectortype="straight" o:gfxdata="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" strokecolor="#4f81bd [3204]" strokeweight="2pt">
+                    <v:shape id="Straight Arrow Connector 7" o:spid="_x0000_s1034" type="#_x0000_t32" style="position:absolute;left:1428750;top:2286000;width:2400300;height:457200;flip:x y;visibility:visible;mso-wrap-style:square" o:connectortype="straight" o:gfxdata="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" strokecolor="#4f81bd [3204]" strokeweight="2pt">
                       <v:stroke startarrow="open" endarrow="open"/>
                       <v:shadow on="t" opacity="24903f" mv:blur="40000f" origin=",.5" offset="0,20000emu"/>
                     </v:shape>
-                    <v:shape id="Text Box 10" o:spid="_x0000_s1035" type="#_x0000_t202" style="position:absolute;left:2171700;top:2400300;width:291465;height:228600;flip:y;visibility:visible;mso-wrap-style:square;v-text-anchor:top" o:gfxdata="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" filled="f" stroked="f">
+                    <v:shape id="Text Box 10" o:spid="_x0000_s1035" type="#_x0000_t202" style="position:absolute;left:2349500;top:2400300;width:228600;height:342900;rotation:180;flip:y;visibility:visible;mso-wrap-style:square;v-text-anchor:top" o:gfxdata="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" filled="f" stroked="f">
                       <v:textbox>
                         <w:txbxContent>
                           <w:p>
@@ -6428,12 +6482,12 @@
                         </w:txbxContent>
                       </v:textbox>
                     </v:shape>
-                    <v:group id="Group 16" o:spid="_x0000_s1036" style="position:absolute;left:3886200;top:1371600;width:2400300;height:1387475" coordsize="2400300,1387475" o:gfxdata="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">
-                      <v:shape id="Straight Arrow Connector 8" o:spid="_x0000_s1037" type="#_x0000_t32" style="position:absolute;width:2400300;height:1371303;flip:x;visibility:visible;mso-wrap-style:square" o:connectortype="straight" o:gfxdata="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" strokecolor="#4f81bd [3204]" strokeweight="2pt">
+                    <v:group id="Group 16" o:spid="_x0000_s1036" style="position:absolute;left:3829050;top:1257300;width:2000250;height:1485900" coordorigin="-57150,-114300" coordsize="2000250,1485900" o:gfxdata="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">
+                      <v:shape id="Straight Arrow Connector 8" o:spid="_x0000_s1037" type="#_x0000_t32" style="position:absolute;left:-57150;top:-114300;width:2000250;height:1485900;flip:x;visibility:visible;mso-wrap-style:square" o:connectortype="straight" o:gfxdata="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" strokecolor="#4f81bd [3204]" strokeweight="2pt">
                         <v:stroke startarrow="open" endarrow="open"/>
                         <v:shadow on="t" opacity="24903f" mv:blur="40000f" origin=",.5" offset="0,20000emu"/>
                       </v:shape>
-                      <v:shape id="Text Box 12" o:spid="_x0000_s1038" type="#_x0000_t202" style="position:absolute;left:914400;top:800100;width:1049655;height:587375;visibility:visible;mso-wrap-style:square;v-text-anchor:top" o:gfxdata="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" filled="f" stroked="f">
+                      <v:shape id="Text Box 12" o:spid="_x0000_s1038" type="#_x0000_t202" style="position:absolute;left:914400;top:571500;width:228600;height:342900;visibility:visible;mso-wrap-style:square;v-text-anchor:top" o:gfxdata="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" filled="f" stroked="f">
                         <v:textbox>
                           <w:txbxContent>
                             <w:p>
@@ -6798,7 +6852,7 @@
                                   <w:sz w:val="14"/>
                                   <w:szCs w:val="14"/>
                                 </w:rPr>
-                                <w:t>ParkInTime</w:t>
+                                <w:t>parkedMinutes</w:t>
                               </w:r>
                               <w:proofErr w:type="spellEnd"/>
                               <w:r>
@@ -7033,9 +7087,7 @@
                                 <w:adjustRightInd w:val="0"/>
                                 <w:rPr>
                                   <w:rFonts w:ascii="Monaco" w:hAnsi="Monaco" w:cs="Monaco"/>
-                                  <w:b/>
-                                  <w:bCs/>
-                                  <w:color w:val="7F0055"/>
+                                  <w:color w:val="000000"/>
                                   <w:sz w:val="14"/>
                                   <w:szCs w:val="14"/>
                                 </w:rPr>
@@ -7103,24 +7155,60 @@
                               <w:r>
                                 <w:rPr>
                                   <w:rFonts w:ascii="Monaco" w:hAnsi="Monaco" w:cs="Monaco"/>
+                                  <w:color w:val="000000"/>
+                                  <w:sz w:val="14"/>
+                                  <w:szCs w:val="14"/>
+                                </w:rPr>
+                                <w:t>public</w:t>
+                              </w:r>
+                              <w:proofErr w:type="gramEnd"/>
+                              <w:r>
+                                <w:rPr>
+                                  <w:rFonts w:ascii="Monaco" w:hAnsi="Monaco" w:cs="Monaco"/>
+                                  <w:color w:val="000000"/>
+                                  <w:sz w:val="14"/>
+                                  <w:szCs w:val="14"/>
+                                </w:rPr>
+                                <w:t xml:space="preserve"> void </w:t>
+                              </w:r>
+                              <w:proofErr w:type="spellStart"/>
+                              <w:r>
+                                <w:rPr>
+                                  <w:rFonts w:ascii="Monaco" w:hAnsi="Monaco" w:cs="Monaco"/>
+                                  <w:color w:val="000000"/>
+                                  <w:sz w:val="14"/>
+                                  <w:szCs w:val="14"/>
+                                </w:rPr>
+                                <w:t>setParkedMinutes</w:t>
+                              </w:r>
+                              <w:proofErr w:type="spellEnd"/>
+                              <w:r>
+                                <w:rPr>
+                                  <w:rFonts w:ascii="Monaco" w:hAnsi="Monaco" w:cs="Monaco"/>
+                                  <w:color w:val="000000"/>
+                                  <w:sz w:val="14"/>
+                                  <w:szCs w:val="14"/>
+                                </w:rPr>
+                                <w:t>(double duration)</w:t>
+                              </w:r>
+                            </w:p>
+                            <w:p>
+                              <w:pPr>
+                                <w:widowControl w:val="0"/>
+                                <w:autoSpaceDE w:val="0"/>
+                                <w:autoSpaceDN w:val="0"/>
+                                <w:adjustRightInd w:val="0"/>
+                                <w:ind w:firstLine="720"/>
+                                <w:rPr>
+                                  <w:rFonts w:ascii="Monaco" w:hAnsi="Monaco" w:cs="Monaco"/>
                                   <w:b/>
                                   <w:bCs/>
                                   <w:color w:val="7F0055"/>
                                   <w:sz w:val="14"/>
                                   <w:szCs w:val="14"/>
                                 </w:rPr>
-                                <w:t>public</w:t>
-                              </w:r>
-                              <w:proofErr w:type="gramEnd"/>
-                              <w:r>
-                                <w:rPr>
-                                  <w:rFonts w:ascii="Monaco" w:hAnsi="Monaco" w:cs="Monaco"/>
-                                  <w:color w:val="000000"/>
-                                  <w:sz w:val="14"/>
-                                  <w:szCs w:val="14"/>
-                                </w:rPr>
-                                <w:t xml:space="preserve"> </w:t>
-                              </w:r>
+                              </w:pPr>
+                              <w:proofErr w:type="gramStart"/>
                               <w:r>
                                 <w:rPr>
                                   <w:rFonts w:ascii="Monaco" w:hAnsi="Monaco" w:cs="Monaco"/>
@@ -7130,6 +7218,27 @@
                                   <w:sz w:val="14"/>
                                   <w:szCs w:val="14"/>
                                 </w:rPr>
+                                <w:t>public</w:t>
+                              </w:r>
+                              <w:proofErr w:type="gramEnd"/>
+                              <w:r>
+                                <w:rPr>
+                                  <w:rFonts w:ascii="Monaco" w:hAnsi="Monaco" w:cs="Monaco"/>
+                                  <w:color w:val="000000"/>
+                                  <w:sz w:val="14"/>
+                                  <w:szCs w:val="14"/>
+                                </w:rPr>
+                                <w:t xml:space="preserve"> </w:t>
+                              </w:r>
+                              <w:r>
+                                <w:rPr>
+                                  <w:rFonts w:ascii="Monaco" w:hAnsi="Monaco" w:cs="Monaco"/>
+                                  <w:b/>
+                                  <w:bCs/>
+                                  <w:color w:val="7F0055"/>
+                                  <w:sz w:val="14"/>
+                                  <w:szCs w:val="14"/>
+                                </w:rPr>
                                 <w:t>double</w:t>
                               </w:r>
                               <w:r>
@@ -7152,6 +7261,15 @@
                                 <w:t>getParkedMinutes</w:t>
                               </w:r>
                               <w:proofErr w:type="spellEnd"/>
+                              <w:r>
+                                <w:rPr>
+                                  <w:rFonts w:ascii="Monaco" w:hAnsi="Monaco" w:cs="Monaco"/>
+                                  <w:color w:val="000000"/>
+                                  <w:sz w:val="14"/>
+                                  <w:szCs w:val="14"/>
+                                </w:rPr>
+                                <w:t>()</w:t>
+                              </w:r>
                             </w:p>
                             <w:p>
                               <w:pPr>
@@ -7761,11 +7879,11 @@
                           </w:txbxContent>
                         </v:textbox>
                       </v:rect>
-                      <v:shape id="Straight Arrow Connector 6" o:spid="_x0000_s1042" type="#_x0000_t32" style="position:absolute;left:2857500;top:800100;width:1371600;height:0;flip:x;visibility:visible;mso-wrap-style:square" o:connectortype="straight" o:gfxdata="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" strokecolor="#4f81bd [3204]" strokeweight="2pt">
+                      <v:shape id="Straight Arrow Connector 6" o:spid="_x0000_s1042" type="#_x0000_t32" style="position:absolute;left:2857500;top:800100;width:1371600;height:342900;flip:x;visibility:visible;mso-wrap-style:square" o:connectortype="straight" o:gfxdata="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" strokecolor="#4f81bd [3204]" strokeweight="2pt">
                         <v:stroke startarrow="open" endarrow="open"/>
                         <v:shadow on="t" opacity="24903f" mv:blur="40000f" origin=",.5" offset="0,20000emu"/>
                       </v:shape>
-                      <v:shape id="Text Box 15" o:spid="_x0000_s1043" type="#_x0000_t202" style="position:absolute;left:2971800;top:800100;width:1257300;height:301625;visibility:visible;mso-wrap-style:square;v-text-anchor:top" o:gfxdata="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" filled="f" stroked="f">
+                      <v:shape id="Text Box 15" o:spid="_x0000_s1043" type="#_x0000_t202" style="position:absolute;left:2971800;top:841375;width:1257300;height:301625;visibility:visible;mso-wrap-style:square;v-text-anchor:top" o:gfxdata="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" filled="f" stroked="f">
                         <v:textbox>
                           <w:txbxContent>
                             <w:p>
@@ -7812,6 +7930,26 @@
     </w:p>
     <w:p/>
     <w:p/>
+    <w:p/>
+    <w:p/>
+    <w:p/>
+    <w:p/>
+    <w:p/>
+    <w:p/>
+    <w:p/>
+    <w:p>
+      <w:pPr>
+        <w:tabs>
+          <w:tab w:val="left" w:pos="3280"/>
+        </w:tabs>
+      </w:pPr>
+      <w:r>
+        <w:tab/>
+        <w:t>gongz@andrew.cmu.edu</w:t>
+      </w:r>
+      <w:bookmarkStart w:id="0" w:name="_GoBack"/>
+      <w:bookmarkEnd w:id="0"/>
+    </w:p>
     <w:sectPr>
       <w:pgSz w:w="12240" w:h="15840"/>
       <w:pgMar w:top="1440" w:right="1800" w:bottom="1440" w:left="1800" w:header="720" w:footer="720" w:gutter="0"/>
@@ -8521,7 +8659,7 @@
 </file>
 
 <file path=customXml/itemProps1.xml><?xml version="1.0" encoding="utf-8"?>
-<ds:datastoreItem xmlns:ds="http://schemas.openxmlformats.org/officeDocument/2006/customXml" ds:itemID="{40AB5D2E-7074-464B-BE3A-37D54EBEE4C8}">
+<ds:datastoreItem xmlns:ds="http://schemas.openxmlformats.org/officeDocument/2006/customXml" ds:itemID="{B966CA76-5AD7-584D-A281-48F2D008EAF2}">
   <ds:schemaRefs>
     <ds:schemaRef ds:uri="http://schemas.openxmlformats.org/officeDocument/2006/bibliography"/>
   </ds:schemaRefs>

</xml_diff>